<commit_message>
Updated comments and docs
</commit_message>
<xml_diff>
--- a/docs/Лаб1.docx
+++ b/docs/Лаб1.docx
@@ -814,20 +814,20 @@
           <w:spacing w:val="-1"/>
           <w:lang w:val="ru-RU"/>
         </w:rPr>
-        <w:t>«Туристическая</w:t>
-      </w:r>
-      <w:r>
-        <w:rPr>
-          <w:spacing w:val="-12"/>
-          <w:lang w:val="ru-RU"/>
-        </w:rPr>
-        <w:t xml:space="preserve"> </w:t>
-      </w:r>
-      <w:r>
-        <w:rPr>
-          <w:lang w:val="ru-RU"/>
-        </w:rPr>
-        <w:t>компания»</w:t>
+        <w:t>«</w:t>
+      </w:r>
+      <w:r>
+        <w:rPr>
+          <w:spacing w:val="-1"/>
+          <w:lang w:val="ru-RU"/>
+        </w:rPr>
+        <w:t>Биржа</w:t>
+      </w:r>
+      <w:r>
+        <w:rPr>
+          <w:lang w:val="ru-RU"/>
+        </w:rPr>
+        <w:t>»</w:t>
       </w:r>
       <w:r>
         <w:rPr>
@@ -916,7 +916,33 @@
         <w:rPr>
           <w:lang w:val="ru-RU"/>
         </w:rPr>
-        <w:t>туров</w:t>
+        <w:t>какого-либо товара, фьючерсов, ценных бумаг либо чего-то еще</w:t>
+      </w:r>
+      <w:r>
+        <w:rPr>
+          <w:spacing w:val="-11"/>
+          <w:lang w:val="ru-RU"/>
+        </w:rPr>
+        <w:t xml:space="preserve"> </w:t>
+      </w:r>
+      <w:r>
+        <w:rPr>
+          <w:lang w:val="ru-RU"/>
+        </w:rPr>
+        <w:t>и</w:t>
+      </w:r>
+      <w:r>
+        <w:rPr>
+          <w:spacing w:val="-10"/>
+          <w:lang w:val="ru-RU"/>
+        </w:rPr>
+        <w:t xml:space="preserve"> </w:t>
+      </w:r>
+      <w:r>
+        <w:rPr>
+          <w:lang w:val="ru-RU"/>
+        </w:rPr>
+        <w:t>получение</w:t>
       </w:r>
       <w:r>
         <w:rPr>
@@ -929,46 +955,45 @@
         <w:rPr>
           <w:lang w:val="ru-RU"/>
         </w:rPr>
-        <w:t>клиентам</w:t>
-      </w:r>
-      <w:r>
-        <w:rPr>
-          <w:spacing w:val="-11"/>
-          <w:lang w:val="ru-RU"/>
-        </w:rPr>
-        <w:t xml:space="preserve"> </w:t>
-      </w:r>
-      <w:r>
-        <w:rPr>
-          <w:lang w:val="ru-RU"/>
-        </w:rPr>
-        <w:t>и</w:t>
-      </w:r>
-      <w:r>
-        <w:rPr>
-          <w:spacing w:val="-10"/>
-          <w:lang w:val="ru-RU"/>
-        </w:rPr>
-        <w:t xml:space="preserve"> </w:t>
-      </w:r>
-      <w:r>
-        <w:rPr>
-          <w:lang w:val="ru-RU"/>
-        </w:rPr>
-        <w:t>получение</w:t>
-      </w:r>
-      <w:r>
-        <w:rPr>
-          <w:spacing w:val="-12"/>
-          <w:lang w:val="ru-RU"/>
-        </w:rPr>
-        <w:t xml:space="preserve"> </w:t>
-      </w:r>
-      <w:r>
-        <w:rPr>
-          <w:lang w:val="ru-RU"/>
-        </w:rPr>
-        <w:t>прибыли.</w:t>
+        <w:t>прибыли с одной стороны, и покупку товаров</w:t>
+      </w:r>
+      <w:r>
+        <w:rPr>
+          <w:lang w:val="ru-RU"/>
+        </w:rPr>
+        <w:t>/</w:t>
+      </w:r>
+      <w:r>
+        <w:rPr>
+          <w:lang w:val="ru-RU"/>
+        </w:rPr>
+        <w:t>акций</w:t>
+      </w:r>
+      <w:r>
+        <w:rPr>
+          <w:lang w:val="ru-RU"/>
+        </w:rPr>
+        <w:t>/</w:t>
+      </w:r>
+      <w:r>
+        <w:rPr>
+          <w:lang w:val="ru-RU"/>
+        </w:rPr>
+        <w:t xml:space="preserve">чего-либо еще по максимально выгодной </w:t>
+      </w:r>
+      <w:proofErr w:type="gramStart"/>
+      <w:r>
+        <w:rPr>
+          <w:lang w:val="ru-RU"/>
+        </w:rPr>
+        <w:t>цене</w:t>
+      </w:r>
+      <w:proofErr w:type="gramEnd"/>
+      <w:r>
+        <w:rPr>
+          <w:lang w:val="ru-RU"/>
+        </w:rPr>
+        <w:t xml:space="preserve"> с другой стороны. По факту эмулирует работу биржи.</w:t>
       </w:r>
     </w:p>
     <w:p>
@@ -1079,153 +1104,13 @@
         <w:rPr>
           <w:lang w:val="ru-RU"/>
         </w:rPr>
-        <w:t>клиент</w:t>
-      </w:r>
-      <w:r>
-        <w:rPr>
-          <w:spacing w:val="-10"/>
-          <w:lang w:val="ru-RU"/>
-        </w:rPr>
-        <w:t xml:space="preserve"> </w:t>
-      </w:r>
-      <w:r>
-        <w:rPr>
-          <w:lang w:val="ru-RU"/>
-        </w:rPr>
-        <w:t>–оставл</w:t>
-      </w:r>
-      <w:bookmarkStart w:id="0" w:name="_GoBack"/>
-      <w:bookmarkEnd w:id="0"/>
-      <w:r>
-        <w:rPr>
-          <w:lang w:val="ru-RU"/>
-        </w:rPr>
-        <w:t>яет</w:t>
-      </w:r>
-      <w:r>
-        <w:rPr>
-          <w:spacing w:val="-8"/>
-          <w:lang w:val="ru-RU"/>
-        </w:rPr>
-        <w:t xml:space="preserve"> </w:t>
-      </w:r>
-      <w:r>
-        <w:rPr>
-          <w:lang w:val="ru-RU"/>
-        </w:rPr>
-        <w:t>заявки</w:t>
-      </w:r>
-      <w:r>
-        <w:rPr>
-          <w:spacing w:val="-10"/>
-          <w:lang w:val="ru-RU"/>
-        </w:rPr>
-        <w:t xml:space="preserve"> </w:t>
-      </w:r>
-      <w:r>
-        <w:rPr>
-          <w:lang w:val="ru-RU"/>
-        </w:rPr>
-        <w:t>на</w:t>
-      </w:r>
-      <w:r>
-        <w:rPr>
-          <w:spacing w:val="-9"/>
-          <w:lang w:val="ru-RU"/>
-        </w:rPr>
-        <w:t xml:space="preserve"> </w:t>
-      </w:r>
-      <w:r>
-        <w:rPr>
-          <w:lang w:val="ru-RU"/>
-        </w:rPr>
-        <w:t>подбор</w:t>
-      </w:r>
-      <w:r>
-        <w:rPr>
-          <w:spacing w:val="-9"/>
-          <w:lang w:val="ru-RU"/>
-        </w:rPr>
-        <w:t xml:space="preserve"> </w:t>
-      </w:r>
-      <w:r>
-        <w:rPr>
-          <w:lang w:val="ru-RU"/>
-        </w:rPr>
-        <w:t>тура</w:t>
-      </w:r>
-      <w:r>
-        <w:rPr>
-          <w:spacing w:val="-10"/>
-          <w:lang w:val="ru-RU"/>
-        </w:rPr>
-        <w:t xml:space="preserve"> </w:t>
-      </w:r>
-      <w:r>
-        <w:rPr>
-          <w:lang w:val="ru-RU"/>
-        </w:rPr>
-        <w:t>и</w:t>
-      </w:r>
-      <w:r>
-        <w:rPr>
-          <w:spacing w:val="-9"/>
-          <w:lang w:val="ru-RU"/>
-        </w:rPr>
-        <w:t xml:space="preserve"> </w:t>
-      </w:r>
-      <w:r>
-        <w:rPr>
-          <w:lang w:val="ru-RU"/>
-        </w:rPr>
-        <w:t>согласие</w:t>
-      </w:r>
-      <w:r>
-        <w:rPr>
-          <w:spacing w:val="-10"/>
-          <w:lang w:val="ru-RU"/>
-        </w:rPr>
-        <w:t xml:space="preserve"> </w:t>
-      </w:r>
-      <w:r>
-        <w:rPr>
-          <w:lang w:val="ru-RU"/>
-        </w:rPr>
-        <w:t>на</w:t>
-      </w:r>
-      <w:r>
-        <w:rPr>
-          <w:spacing w:val="-9"/>
-          <w:lang w:val="ru-RU"/>
-        </w:rPr>
-        <w:t xml:space="preserve"> </w:t>
-      </w:r>
-      <w:r>
-        <w:rPr>
-          <w:lang w:val="ru-RU"/>
-        </w:rPr>
-        <w:t>покупку</w:t>
-      </w:r>
-      <w:r>
-        <w:rPr>
-          <w:spacing w:val="21"/>
-          <w:w w:val="99"/>
-          <w:lang w:val="ru-RU"/>
-        </w:rPr>
-        <w:t xml:space="preserve"> </w:t>
-      </w:r>
-      <w:r>
-        <w:rPr>
-          <w:lang w:val="ru-RU"/>
-        </w:rPr>
-        <w:t>тура</w:t>
-      </w:r>
-      <w:r>
-        <w:rPr>
-          <w:rFonts w:cs="Times New Roman"/>
-          <w:lang w:val="ru-RU"/>
-        </w:rPr>
-        <w:t>;</w:t>
+        <w:t>продавец –</w:t>
+      </w:r>
+      <w:r>
+        <w:rPr>
+          <w:lang w:val="ru-RU"/>
+        </w:rPr>
+        <w:t xml:space="preserve"> выставляет что-либо на продажу и задает цену.</w:t>
       </w:r>
     </w:p>
     <w:p>
@@ -1248,229 +1133,13 @@
         <w:rPr>
           <w:lang w:val="ru-RU"/>
         </w:rPr>
-        <w:t>Агент-менеджер-</w:t>
-      </w:r>
-      <w:r>
-        <w:rPr>
-          <w:spacing w:val="-20"/>
-          <w:lang w:val="ru-RU"/>
-        </w:rPr>
-        <w:t xml:space="preserve"> </w:t>
-      </w:r>
-      <w:r>
-        <w:rPr>
-          <w:lang w:val="ru-RU"/>
-        </w:rPr>
-        <w:t>агент-исполнитель,</w:t>
-      </w:r>
-      <w:r>
-        <w:rPr>
-          <w:spacing w:val="-21"/>
-          <w:lang w:val="ru-RU"/>
-        </w:rPr>
-        <w:t xml:space="preserve"> </w:t>
-      </w:r>
-      <w:r>
-        <w:rPr>
-          <w:spacing w:val="-1"/>
-          <w:lang w:val="ru-RU"/>
-        </w:rPr>
-        <w:t>принимающий</w:t>
-      </w:r>
-      <w:r>
-        <w:rPr>
-          <w:spacing w:val="-20"/>
-          <w:lang w:val="ru-RU"/>
-        </w:rPr>
-        <w:t xml:space="preserve"> </w:t>
-      </w:r>
-      <w:r>
-        <w:rPr>
-          <w:lang w:val="ru-RU"/>
-        </w:rPr>
-        <w:t>заявки</w:t>
-      </w:r>
-      <w:r>
-        <w:rPr>
-          <w:spacing w:val="-20"/>
-          <w:lang w:val="ru-RU"/>
-        </w:rPr>
-        <w:t xml:space="preserve"> </w:t>
-      </w:r>
-      <w:r>
-        <w:rPr>
-          <w:lang w:val="ru-RU"/>
-        </w:rPr>
-        <w:t>подбор</w:t>
-      </w:r>
-      <w:r>
-        <w:rPr>
-          <w:spacing w:val="22"/>
-          <w:w w:val="99"/>
-          <w:lang w:val="ru-RU"/>
-        </w:rPr>
-        <w:t xml:space="preserve"> </w:t>
-      </w:r>
-      <w:r>
-        <w:rPr>
-          <w:lang w:val="ru-RU"/>
-        </w:rPr>
-        <w:t>тура</w:t>
-      </w:r>
-      <w:r>
-        <w:rPr>
-          <w:spacing w:val="-12"/>
-          <w:lang w:val="ru-RU"/>
-        </w:rPr>
-        <w:t xml:space="preserve"> </w:t>
-      </w:r>
-      <w:r>
-        <w:rPr>
-          <w:lang w:val="ru-RU"/>
-        </w:rPr>
-        <w:t>и</w:t>
-      </w:r>
-      <w:r>
-        <w:rPr>
-          <w:spacing w:val="-12"/>
-          <w:lang w:val="ru-RU"/>
-        </w:rPr>
-        <w:t xml:space="preserve"> </w:t>
-      </w:r>
-      <w:r>
-        <w:rPr>
-          <w:lang w:val="ru-RU"/>
-        </w:rPr>
-        <w:t>перенаправляющий</w:t>
-      </w:r>
-      <w:r>
-        <w:rPr>
-          <w:spacing w:val="-10"/>
-          <w:lang w:val="ru-RU"/>
-        </w:rPr>
-        <w:t xml:space="preserve"> </w:t>
-      </w:r>
-      <w:r>
-        <w:rPr>
-          <w:lang w:val="ru-RU"/>
-        </w:rPr>
-        <w:t>заявки</w:t>
-      </w:r>
-      <w:r>
-        <w:rPr>
-          <w:spacing w:val="-12"/>
-          <w:lang w:val="ru-RU"/>
-        </w:rPr>
-        <w:t xml:space="preserve"> </w:t>
-      </w:r>
-      <w:r>
-        <w:rPr>
-          <w:lang w:val="ru-RU"/>
-        </w:rPr>
-        <w:t>в</w:t>
-      </w:r>
-      <w:r>
-        <w:rPr>
-          <w:spacing w:val="-10"/>
-          <w:lang w:val="ru-RU"/>
-        </w:rPr>
-        <w:t xml:space="preserve"> </w:t>
-      </w:r>
-      <w:r>
-        <w:rPr>
-          <w:lang w:val="ru-RU"/>
-        </w:rPr>
-        <w:t>бухгалтерию;</w:t>
-      </w:r>
-    </w:p>
-    <w:p>
-      <w:pPr>
-        <w:pStyle w:val="a3"/>
-        <w:numPr>
-          <w:ilvl w:val="1"/>
-          <w:numId w:val="1"/>
-        </w:numPr>
-        <w:tabs>
-          <w:tab w:val="left" w:pos="1195"/>
-        </w:tabs>
-        <w:spacing w:before="17" w:line="351" w:lineRule="auto"/>
-        <w:ind w:right="359"/>
-        <w:rPr>
-          <w:lang w:val="ru-RU"/>
-        </w:rPr>
-      </w:pPr>
-      <w:r>
-        <w:rPr>
-          <w:spacing w:val="-1"/>
-          <w:lang w:val="ru-RU"/>
-        </w:rPr>
-        <w:t>Агент-бухгалтер-</w:t>
-      </w:r>
-      <w:r>
-        <w:rPr>
-          <w:spacing w:val="-21"/>
-          <w:lang w:val="ru-RU"/>
-        </w:rPr>
-        <w:t xml:space="preserve"> </w:t>
-      </w:r>
-      <w:r>
-        <w:rPr>
-          <w:lang w:val="ru-RU"/>
-        </w:rPr>
-        <w:t>агент-исполнитель,</w:t>
-      </w:r>
-      <w:r>
-        <w:rPr>
-          <w:spacing w:val="-20"/>
-          <w:lang w:val="ru-RU"/>
-        </w:rPr>
-        <w:t xml:space="preserve"> </w:t>
-      </w:r>
-      <w:r>
-        <w:rPr>
-          <w:lang w:val="ru-RU"/>
-        </w:rPr>
-        <w:t>утверждающий</w:t>
-      </w:r>
-      <w:r>
-        <w:rPr>
-          <w:spacing w:val="-20"/>
-          <w:lang w:val="ru-RU"/>
-        </w:rPr>
-        <w:t xml:space="preserve"> </w:t>
-      </w:r>
-      <w:r>
-        <w:rPr>
-          <w:lang w:val="ru-RU"/>
-        </w:rPr>
-        <w:t>продажу</w:t>
-      </w:r>
-      <w:r>
-        <w:rPr>
-          <w:spacing w:val="-21"/>
-          <w:lang w:val="ru-RU"/>
-        </w:rPr>
-        <w:t xml:space="preserve"> </w:t>
-      </w:r>
-      <w:r>
-        <w:rPr>
-          <w:lang w:val="ru-RU"/>
-        </w:rPr>
-        <w:t>туров</w:t>
-      </w:r>
-      <w:r>
-        <w:rPr>
-          <w:spacing w:val="30"/>
-          <w:w w:val="99"/>
-          <w:lang w:val="ru-RU"/>
-        </w:rPr>
-        <w:t xml:space="preserve"> </w:t>
-      </w:r>
-      <w:r>
-        <w:rPr>
-          <w:lang w:val="ru-RU"/>
-        </w:rPr>
-        <w:t>клиенту.</w:t>
+        <w:t>Агент-</w:t>
+      </w:r>
+      <w:r>
+        <w:rPr>
+          <w:lang w:val="ru-RU"/>
+        </w:rPr>
+        <w:t>покупатель – выполняет поиск по известным ему агентам продавцам в поисках товара на покупку по минимальной цене.</w:t>
       </w:r>
     </w:p>
     <w:p>
@@ -1509,467 +1178,60 @@
     <w:p>
       <w:pPr>
         <w:pStyle w:val="a3"/>
-        <w:spacing w:before="160" w:line="360" w:lineRule="auto"/>
-        <w:ind w:right="210" w:firstLine="696"/>
-        <w:rPr>
-          <w:lang w:val="ru-RU"/>
-        </w:rPr>
-      </w:pPr>
-      <w:r>
-        <w:rPr>
-          <w:lang w:val="ru-RU"/>
-        </w:rPr>
-        <w:t>Роль</w:t>
-      </w:r>
-      <w:r>
-        <w:rPr>
-          <w:spacing w:val="-13"/>
-          <w:lang w:val="ru-RU"/>
-        </w:rPr>
-        <w:t xml:space="preserve"> </w:t>
-      </w:r>
-      <w:r>
-        <w:rPr>
-          <w:lang w:val="ru-RU"/>
-        </w:rPr>
-        <w:t>агента-клиента</w:t>
-      </w:r>
-      <w:r>
-        <w:rPr>
-          <w:spacing w:val="-13"/>
-          <w:lang w:val="ru-RU"/>
-        </w:rPr>
-        <w:t xml:space="preserve"> </w:t>
-      </w:r>
-      <w:r>
-        <w:rPr>
-          <w:lang w:val="ru-RU"/>
-        </w:rPr>
-        <w:t>заключается</w:t>
-      </w:r>
-      <w:r>
-        <w:rPr>
-          <w:spacing w:val="-13"/>
-          <w:lang w:val="ru-RU"/>
-        </w:rPr>
-        <w:t xml:space="preserve"> </w:t>
-      </w:r>
-      <w:r>
-        <w:rPr>
-          <w:lang w:val="ru-RU"/>
-        </w:rPr>
-        <w:t>в</w:t>
-      </w:r>
-      <w:r>
-        <w:rPr>
-          <w:spacing w:val="-12"/>
-          <w:lang w:val="ru-RU"/>
-        </w:rPr>
-        <w:t xml:space="preserve"> </w:t>
-      </w:r>
-      <w:r>
-        <w:rPr>
-          <w:lang w:val="ru-RU"/>
-        </w:rPr>
-        <w:t>обращении</w:t>
-      </w:r>
-      <w:r>
-        <w:rPr>
-          <w:spacing w:val="-12"/>
-          <w:lang w:val="ru-RU"/>
-        </w:rPr>
-        <w:t xml:space="preserve"> </w:t>
-      </w:r>
-      <w:r>
-        <w:rPr>
-          <w:lang w:val="ru-RU"/>
-        </w:rPr>
-        <w:t>в</w:t>
-      </w:r>
-      <w:r>
-        <w:rPr>
-          <w:spacing w:val="-12"/>
-          <w:lang w:val="ru-RU"/>
-        </w:rPr>
-        <w:t xml:space="preserve"> </w:t>
-      </w:r>
-      <w:r>
-        <w:rPr>
-          <w:spacing w:val="-1"/>
-          <w:lang w:val="ru-RU"/>
-        </w:rPr>
-        <w:t>туристическую</w:t>
-      </w:r>
-      <w:r>
-        <w:rPr>
-          <w:spacing w:val="26"/>
-          <w:w w:val="99"/>
-          <w:lang w:val="ru-RU"/>
-        </w:rPr>
-        <w:t xml:space="preserve"> </w:t>
-      </w:r>
-      <w:r>
-        <w:rPr>
-          <w:lang w:val="ru-RU"/>
-        </w:rPr>
-        <w:t>компанию</w:t>
-      </w:r>
-      <w:r>
-        <w:rPr>
-          <w:spacing w:val="-11"/>
-          <w:lang w:val="ru-RU"/>
-        </w:rPr>
-        <w:t xml:space="preserve"> </w:t>
-      </w:r>
-      <w:r>
-        <w:rPr>
-          <w:lang w:val="ru-RU"/>
-        </w:rPr>
-        <w:t>с</w:t>
-      </w:r>
-      <w:r>
-        <w:rPr>
-          <w:spacing w:val="-11"/>
-          <w:lang w:val="ru-RU"/>
-        </w:rPr>
-        <w:t xml:space="preserve"> </w:t>
-      </w:r>
-      <w:r>
-        <w:rPr>
-          <w:lang w:val="ru-RU"/>
-        </w:rPr>
-        <w:t>целью</w:t>
-      </w:r>
-      <w:r>
-        <w:rPr>
-          <w:spacing w:val="-10"/>
-          <w:lang w:val="ru-RU"/>
-        </w:rPr>
-        <w:t xml:space="preserve"> </w:t>
-      </w:r>
-      <w:r>
-        <w:rPr>
-          <w:lang w:val="ru-RU"/>
-        </w:rPr>
-        <w:t>купить</w:t>
-      </w:r>
-      <w:r>
-        <w:rPr>
-          <w:spacing w:val="-11"/>
-          <w:lang w:val="ru-RU"/>
-        </w:rPr>
-        <w:t xml:space="preserve"> </w:t>
-      </w:r>
-      <w:r>
-        <w:rPr>
-          <w:lang w:val="ru-RU"/>
-        </w:rPr>
-        <w:t>подходящий</w:t>
-      </w:r>
-      <w:r>
-        <w:rPr>
-          <w:spacing w:val="-11"/>
-          <w:lang w:val="ru-RU"/>
-        </w:rPr>
-        <w:t xml:space="preserve"> </w:t>
-      </w:r>
-      <w:r>
-        <w:rPr>
-          <w:lang w:val="ru-RU"/>
-        </w:rPr>
-        <w:t>тур</w:t>
-      </w:r>
-      <w:r>
-        <w:rPr>
-          <w:spacing w:val="-11"/>
-          <w:lang w:val="ru-RU"/>
-        </w:rPr>
-        <w:t xml:space="preserve"> </w:t>
-      </w:r>
-      <w:r>
-        <w:rPr>
-          <w:lang w:val="ru-RU"/>
-        </w:rPr>
-        <w:t>за</w:t>
-      </w:r>
-      <w:r>
-        <w:rPr>
-          <w:spacing w:val="-11"/>
-          <w:lang w:val="ru-RU"/>
-        </w:rPr>
-        <w:t xml:space="preserve"> </w:t>
-      </w:r>
-      <w:r>
-        <w:rPr>
-          <w:lang w:val="ru-RU"/>
-        </w:rPr>
-        <w:t>соответствующую</w:t>
-      </w:r>
-      <w:r>
-        <w:rPr>
-          <w:spacing w:val="-11"/>
-          <w:lang w:val="ru-RU"/>
-        </w:rPr>
-        <w:t xml:space="preserve"> </w:t>
-      </w:r>
-      <w:r>
-        <w:rPr>
-          <w:lang w:val="ru-RU"/>
-        </w:rPr>
-        <w:t>цену.</w:t>
-      </w:r>
-      <w:r>
-        <w:rPr>
-          <w:spacing w:val="27"/>
-          <w:w w:val="99"/>
-          <w:lang w:val="ru-RU"/>
-        </w:rPr>
-        <w:t xml:space="preserve"> </w:t>
-      </w:r>
-      <w:r>
-        <w:rPr>
-          <w:lang w:val="ru-RU"/>
-        </w:rPr>
-        <w:t>Клиент-агент</w:t>
-      </w:r>
-      <w:r>
-        <w:rPr>
-          <w:spacing w:val="-14"/>
-          <w:lang w:val="ru-RU"/>
-        </w:rPr>
-        <w:t xml:space="preserve"> </w:t>
-      </w:r>
-      <w:r>
-        <w:rPr>
-          <w:lang w:val="ru-RU"/>
-        </w:rPr>
-        <w:t>обращается</w:t>
-      </w:r>
-      <w:r>
-        <w:rPr>
-          <w:spacing w:val="-13"/>
-          <w:lang w:val="ru-RU"/>
-        </w:rPr>
-        <w:t xml:space="preserve"> </w:t>
-      </w:r>
-      <w:r>
-        <w:rPr>
-          <w:lang w:val="ru-RU"/>
-        </w:rPr>
-        <w:t>к</w:t>
-      </w:r>
-      <w:r>
-        <w:rPr>
-          <w:spacing w:val="-11"/>
-          <w:lang w:val="ru-RU"/>
-        </w:rPr>
-        <w:t xml:space="preserve"> </w:t>
-      </w:r>
-      <w:r>
-        <w:rPr>
-          <w:lang w:val="ru-RU"/>
-        </w:rPr>
-        <w:t>агенту-менеджеру,</w:t>
-      </w:r>
-      <w:r>
-        <w:rPr>
-          <w:spacing w:val="-13"/>
-          <w:lang w:val="ru-RU"/>
-        </w:rPr>
-        <w:t xml:space="preserve"> </w:t>
-      </w:r>
-      <w:r>
-        <w:rPr>
-          <w:lang w:val="ru-RU"/>
-        </w:rPr>
-        <w:t>цель</w:t>
-      </w:r>
-      <w:r>
-        <w:rPr>
-          <w:spacing w:val="-12"/>
-          <w:lang w:val="ru-RU"/>
-        </w:rPr>
-        <w:t xml:space="preserve"> </w:t>
-      </w:r>
-      <w:r>
-        <w:rPr>
-          <w:lang w:val="ru-RU"/>
-        </w:rPr>
-        <w:t>которого</w:t>
-      </w:r>
-      <w:r>
-        <w:rPr>
-          <w:spacing w:val="-12"/>
-          <w:lang w:val="ru-RU"/>
-        </w:rPr>
-        <w:t xml:space="preserve"> </w:t>
-      </w:r>
-      <w:r>
-        <w:rPr>
-          <w:spacing w:val="-1"/>
-          <w:lang w:val="ru-RU"/>
-        </w:rPr>
-        <w:t>заключается</w:t>
-      </w:r>
-      <w:r>
-        <w:rPr>
-          <w:spacing w:val="-12"/>
-          <w:lang w:val="ru-RU"/>
-        </w:rPr>
-        <w:t xml:space="preserve"> </w:t>
-      </w:r>
-      <w:r>
-        <w:rPr>
-          <w:lang w:val="ru-RU"/>
-        </w:rPr>
-        <w:t>в</w:t>
-      </w:r>
-      <w:r>
-        <w:rPr>
-          <w:spacing w:val="24"/>
-          <w:w w:val="99"/>
-          <w:lang w:val="ru-RU"/>
-        </w:rPr>
-        <w:t xml:space="preserve"> </w:t>
-      </w:r>
-      <w:r>
-        <w:rPr>
-          <w:lang w:val="ru-RU"/>
-        </w:rPr>
-        <w:t>подборе</w:t>
-      </w:r>
-      <w:r>
-        <w:rPr>
-          <w:spacing w:val="-11"/>
-          <w:lang w:val="ru-RU"/>
-        </w:rPr>
-        <w:t xml:space="preserve"> </w:t>
-      </w:r>
-      <w:r>
-        <w:rPr>
-          <w:lang w:val="ru-RU"/>
-        </w:rPr>
-        <w:t>тура</w:t>
-      </w:r>
-      <w:r>
-        <w:rPr>
-          <w:spacing w:val="-11"/>
-          <w:lang w:val="ru-RU"/>
-        </w:rPr>
-        <w:t xml:space="preserve"> </w:t>
-      </w:r>
-      <w:r>
-        <w:rPr>
-          <w:lang w:val="ru-RU"/>
-        </w:rPr>
-        <w:t>для</w:t>
-      </w:r>
-      <w:r>
-        <w:rPr>
-          <w:spacing w:val="-11"/>
-          <w:lang w:val="ru-RU"/>
-        </w:rPr>
-        <w:t xml:space="preserve"> </w:t>
-      </w:r>
-      <w:r>
-        <w:rPr>
-          <w:lang w:val="ru-RU"/>
-        </w:rPr>
-        <w:t>клиента.</w:t>
-      </w:r>
-    </w:p>
-    <w:p>
-      <w:pPr>
-        <w:pStyle w:val="a3"/>
-        <w:spacing w:before="6"/>
-        <w:ind w:left="1240" w:firstLine="0"/>
-        <w:rPr>
-          <w:lang w:val="ru-RU"/>
-        </w:rPr>
-      </w:pPr>
-      <w:r>
-        <w:rPr>
-          <w:lang w:val="ru-RU"/>
-        </w:rPr>
-        <w:t>После</w:t>
-      </w:r>
-      <w:r>
-        <w:rPr>
-          <w:spacing w:val="-15"/>
-          <w:lang w:val="ru-RU"/>
-        </w:rPr>
-        <w:t xml:space="preserve"> </w:t>
-      </w:r>
-      <w:r>
-        <w:rPr>
-          <w:lang w:val="ru-RU"/>
-        </w:rPr>
-        <w:t>подбора</w:t>
-      </w:r>
-      <w:r>
-        <w:rPr>
-          <w:spacing w:val="-14"/>
-          <w:lang w:val="ru-RU"/>
-        </w:rPr>
-        <w:t xml:space="preserve"> </w:t>
-      </w:r>
-      <w:r>
-        <w:rPr>
-          <w:lang w:val="ru-RU"/>
-        </w:rPr>
-        <w:t>тура</w:t>
-      </w:r>
-      <w:r>
-        <w:rPr>
-          <w:spacing w:val="-14"/>
-          <w:lang w:val="ru-RU"/>
-        </w:rPr>
-        <w:t xml:space="preserve"> </w:t>
-      </w:r>
-      <w:r>
-        <w:rPr>
-          <w:lang w:val="ru-RU"/>
-        </w:rPr>
-        <w:t>клиент-менеджер</w:t>
-      </w:r>
-      <w:r>
-        <w:rPr>
-          <w:spacing w:val="-13"/>
-          <w:lang w:val="ru-RU"/>
-        </w:rPr>
-        <w:t xml:space="preserve"> </w:t>
-      </w:r>
-      <w:r>
-        <w:rPr>
-          <w:lang w:val="ru-RU"/>
-        </w:rPr>
-        <w:t>предлагает</w:t>
-      </w:r>
-      <w:r>
-        <w:rPr>
-          <w:spacing w:val="-14"/>
-          <w:lang w:val="ru-RU"/>
-        </w:rPr>
-        <w:t xml:space="preserve"> </w:t>
-      </w:r>
-      <w:r>
-        <w:rPr>
-          <w:lang w:val="ru-RU"/>
-        </w:rPr>
-        <w:t>агенту-клиенту</w:t>
-      </w:r>
-      <w:r>
-        <w:rPr>
-          <w:spacing w:val="-13"/>
-          <w:lang w:val="ru-RU"/>
-        </w:rPr>
-        <w:t xml:space="preserve"> </w:t>
-      </w:r>
-      <w:r>
-        <w:rPr>
-          <w:lang w:val="ru-RU"/>
-        </w:rPr>
-        <w:t>тур.</w:t>
+        <w:spacing w:before="161" w:line="360" w:lineRule="auto"/>
+        <w:ind w:right="555" w:firstLine="0"/>
+        <w:rPr>
+          <w:lang w:val="ru-RU"/>
+        </w:rPr>
+      </w:pPr>
+      <w:r>
+        <w:rPr>
+          <w:lang w:val="ru-RU"/>
+        </w:rPr>
+        <w:t xml:space="preserve"> </w:t>
+      </w:r>
+      <w:r>
+        <w:rPr>
+          <w:lang w:val="ru-RU"/>
+        </w:rPr>
+        <w:tab/>
+      </w:r>
+      <w:r>
+        <w:rPr>
+          <w:lang w:val="ru-RU"/>
+        </w:rPr>
+        <w:tab/>
+        <w:t xml:space="preserve">Роль агента- продавца заключается в выставлении товара на продажу по заданной цене. Агент-продавец вначале регистрирует себя в сервисе, что бы затем агент-покупатель смог его найти. Затем он </w:t>
+      </w:r>
+      <w:r>
+        <w:rPr>
+          <w:lang w:val="ru-RU"/>
+        </w:rPr>
+        <w:t>выставляет товар на продажу, регистрируя его в своем каталоге в формате название-цена. После этого агент-продавец начинает принимать сообщения от агентов-покупателей. Когда покупатель запрашивает наличие товара у продавца по названию, продавец либо отвечает предложением о покупке в случае наличия товара, либо отказом в случае е</w:t>
+      </w:r>
+      <w:r>
+        <w:rPr>
+          <w:lang w:val="ru-RU"/>
+        </w:rPr>
+        <w:t>сли указанный товар отсутствует. Если после этого агент-покупатель примет предложение агента-продавца, то продавец удаляет товар из каталога и информирует всех агентов о том, что товар был продан. В случае исключения, когда от агента покупателя было принято сообщение о принятии предложения сделки, но товар уже был продан другому агенту, агент-продавец отправляет сообщение об ошибке.</w:t>
+      </w:r>
+    </w:p>
+    <w:p>
+      <w:pPr>
+        <w:widowControl/>
+        <w:spacing w:after="160" w:line="259" w:lineRule="auto"/>
+        <w:rPr>
+          <w:rFonts w:ascii="Times New Roman" w:eastAsia="Times New Roman" w:hAnsi="Times New Roman"/>
+          <w:sz w:val="28"/>
+          <w:szCs w:val="28"/>
+          <w:lang w:val="ru-RU"/>
+        </w:rPr>
+      </w:pPr>
+      <w:r>
+        <w:rPr>
+          <w:lang w:val="ru-RU"/>
+        </w:rPr>
+        <w:br w:type="page"/>
       </w:r>
     </w:p>
     <w:p>
@@ -1981,327 +1243,72 @@
           <w:lang w:val="ru-RU"/>
         </w:rPr>
       </w:pPr>
-      <w:r>
-        <w:rPr>
-          <w:spacing w:val="-1"/>
-          <w:lang w:val="ru-RU"/>
-        </w:rPr>
-        <w:t>Далее</w:t>
-      </w:r>
-      <w:r>
-        <w:rPr>
-          <w:spacing w:val="-12"/>
-          <w:lang w:val="ru-RU"/>
-        </w:rPr>
-        <w:t xml:space="preserve"> </w:t>
-      </w:r>
-      <w:r>
-        <w:rPr>
-          <w:lang w:val="ru-RU"/>
-        </w:rPr>
-        <w:t>агент-клиент</w:t>
-      </w:r>
-      <w:r>
-        <w:rPr>
-          <w:spacing w:val="-10"/>
-          <w:lang w:val="ru-RU"/>
-        </w:rPr>
-        <w:t xml:space="preserve"> </w:t>
-      </w:r>
-      <w:r>
-        <w:rPr>
-          <w:lang w:val="ru-RU"/>
-        </w:rPr>
-        <w:t>сообщает</w:t>
-      </w:r>
-      <w:r>
-        <w:rPr>
-          <w:spacing w:val="-10"/>
-          <w:lang w:val="ru-RU"/>
-        </w:rPr>
-        <w:t xml:space="preserve"> </w:t>
-      </w:r>
-      <w:r>
-        <w:rPr>
-          <w:lang w:val="ru-RU"/>
-        </w:rPr>
-        <w:t>агенту-менеджеру</w:t>
-      </w:r>
-      <w:r>
-        <w:rPr>
-          <w:spacing w:val="-10"/>
-          <w:lang w:val="ru-RU"/>
-        </w:rPr>
-        <w:t xml:space="preserve"> </w:t>
-      </w:r>
-      <w:r>
-        <w:rPr>
-          <w:lang w:val="ru-RU"/>
-        </w:rPr>
-        <w:t>о</w:t>
-      </w:r>
-      <w:r>
-        <w:rPr>
-          <w:spacing w:val="-11"/>
-          <w:lang w:val="ru-RU"/>
-        </w:rPr>
-        <w:t xml:space="preserve"> </w:t>
-      </w:r>
-      <w:r>
-        <w:rPr>
-          <w:lang w:val="ru-RU"/>
-        </w:rPr>
-        <w:t>том,</w:t>
-      </w:r>
-      <w:r>
-        <w:rPr>
-          <w:spacing w:val="-11"/>
-          <w:lang w:val="ru-RU"/>
-        </w:rPr>
-        <w:t xml:space="preserve"> </w:t>
-      </w:r>
-      <w:r>
-        <w:rPr>
-          <w:lang w:val="ru-RU"/>
-        </w:rPr>
-        <w:t>устраивает</w:t>
-      </w:r>
-      <w:r>
-        <w:rPr>
-          <w:spacing w:val="-11"/>
-          <w:lang w:val="ru-RU"/>
-        </w:rPr>
-        <w:t xml:space="preserve"> </w:t>
-      </w:r>
-      <w:r>
-        <w:rPr>
-          <w:lang w:val="ru-RU"/>
-        </w:rPr>
-        <w:t>ли</w:t>
-      </w:r>
-      <w:r>
-        <w:rPr>
-          <w:spacing w:val="-10"/>
-          <w:lang w:val="ru-RU"/>
-        </w:rPr>
-        <w:t xml:space="preserve"> </w:t>
-      </w:r>
-      <w:r>
-        <w:rPr>
-          <w:lang w:val="ru-RU"/>
-        </w:rPr>
-        <w:t>его</w:t>
-      </w:r>
-      <w:r>
-        <w:rPr>
-          <w:spacing w:val="26"/>
-          <w:w w:val="99"/>
-          <w:lang w:val="ru-RU"/>
-        </w:rPr>
-        <w:t xml:space="preserve"> </w:t>
-      </w:r>
-      <w:r>
-        <w:rPr>
-          <w:lang w:val="ru-RU"/>
-        </w:rPr>
-        <w:t>выбранный</w:t>
-      </w:r>
-      <w:r>
-        <w:rPr>
-          <w:spacing w:val="-12"/>
-          <w:lang w:val="ru-RU"/>
-        </w:rPr>
-        <w:t xml:space="preserve"> </w:t>
-      </w:r>
-      <w:r>
-        <w:rPr>
-          <w:lang w:val="ru-RU"/>
-        </w:rPr>
-        <w:t>тур.</w:t>
-      </w:r>
-      <w:r>
-        <w:rPr>
-          <w:spacing w:val="-11"/>
-          <w:lang w:val="ru-RU"/>
-        </w:rPr>
-        <w:t xml:space="preserve"> </w:t>
-      </w:r>
-      <w:r>
-        <w:rPr>
-          <w:lang w:val="ru-RU"/>
-        </w:rPr>
-        <w:t>В</w:t>
-      </w:r>
-      <w:r>
-        <w:rPr>
-          <w:spacing w:val="-12"/>
-          <w:lang w:val="ru-RU"/>
-        </w:rPr>
-        <w:t xml:space="preserve"> </w:t>
-      </w:r>
-      <w:r>
-        <w:rPr>
-          <w:lang w:val="ru-RU"/>
-        </w:rPr>
-        <w:t>отрицательном</w:t>
-      </w:r>
-      <w:r>
-        <w:rPr>
-          <w:spacing w:val="-11"/>
-          <w:lang w:val="ru-RU"/>
-        </w:rPr>
-        <w:t xml:space="preserve"> </w:t>
-      </w:r>
-      <w:r>
-        <w:rPr>
-          <w:lang w:val="ru-RU"/>
-        </w:rPr>
-        <w:t>случае</w:t>
-      </w:r>
-      <w:r>
-        <w:rPr>
-          <w:spacing w:val="-11"/>
-          <w:lang w:val="ru-RU"/>
-        </w:rPr>
-        <w:t xml:space="preserve"> </w:t>
-      </w:r>
-      <w:r>
-        <w:rPr>
-          <w:lang w:val="ru-RU"/>
-        </w:rPr>
-        <w:t>МАС</w:t>
-      </w:r>
-      <w:r>
-        <w:rPr>
-          <w:spacing w:val="-11"/>
-          <w:lang w:val="ru-RU"/>
-        </w:rPr>
-        <w:t xml:space="preserve"> </w:t>
-      </w:r>
-      <w:r>
-        <w:rPr>
-          <w:lang w:val="ru-RU"/>
-        </w:rPr>
-        <w:t>завершает</w:t>
-      </w:r>
-      <w:r>
-        <w:rPr>
-          <w:spacing w:val="-11"/>
-          <w:lang w:val="ru-RU"/>
-        </w:rPr>
-        <w:t xml:space="preserve"> </w:t>
-      </w:r>
-      <w:r>
-        <w:rPr>
-          <w:lang w:val="ru-RU"/>
-        </w:rPr>
-        <w:t>работу.</w:t>
-      </w:r>
-      <w:r>
-        <w:rPr>
-          <w:spacing w:val="-11"/>
-          <w:lang w:val="ru-RU"/>
-        </w:rPr>
-        <w:t xml:space="preserve"> </w:t>
-      </w:r>
-      <w:r>
-        <w:rPr>
-          <w:lang w:val="ru-RU"/>
-        </w:rPr>
-        <w:t>Иначе</w:t>
-      </w:r>
-      <w:r>
-        <w:rPr>
-          <w:spacing w:val="25"/>
-          <w:w w:val="99"/>
-          <w:lang w:val="ru-RU"/>
-        </w:rPr>
-        <w:t xml:space="preserve"> </w:t>
-      </w:r>
-      <w:r>
-        <w:rPr>
-          <w:lang w:val="ru-RU"/>
-        </w:rPr>
-        <w:t>агент-менеджер</w:t>
-      </w:r>
-      <w:r>
-        <w:rPr>
-          <w:spacing w:val="-13"/>
-          <w:lang w:val="ru-RU"/>
-        </w:rPr>
-        <w:t xml:space="preserve"> </w:t>
-      </w:r>
-      <w:r>
-        <w:rPr>
-          <w:spacing w:val="-1"/>
-          <w:lang w:val="ru-RU"/>
-        </w:rPr>
-        <w:t>сообщает</w:t>
-      </w:r>
-      <w:r>
-        <w:rPr>
-          <w:spacing w:val="-14"/>
-          <w:lang w:val="ru-RU"/>
-        </w:rPr>
-        <w:t xml:space="preserve"> </w:t>
-      </w:r>
-      <w:r>
-        <w:rPr>
-          <w:lang w:val="ru-RU"/>
-        </w:rPr>
-        <w:t>агенту-бухгалтеру</w:t>
-      </w:r>
-      <w:r>
-        <w:rPr>
-          <w:spacing w:val="-14"/>
-          <w:lang w:val="ru-RU"/>
-        </w:rPr>
-        <w:t xml:space="preserve"> </w:t>
-      </w:r>
-      <w:r>
-        <w:rPr>
-          <w:lang w:val="ru-RU"/>
-        </w:rPr>
-        <w:t>о</w:t>
-      </w:r>
-      <w:r>
-        <w:rPr>
-          <w:spacing w:val="-14"/>
-          <w:lang w:val="ru-RU"/>
-        </w:rPr>
-        <w:t xml:space="preserve"> </w:t>
-      </w:r>
-      <w:r>
-        <w:rPr>
-          <w:lang w:val="ru-RU"/>
-        </w:rPr>
-        <w:t>успешном</w:t>
-      </w:r>
-      <w:r>
-        <w:rPr>
-          <w:spacing w:val="-14"/>
-          <w:lang w:val="ru-RU"/>
-        </w:rPr>
-        <w:t xml:space="preserve"> </w:t>
-      </w:r>
-      <w:r>
-        <w:rPr>
-          <w:lang w:val="ru-RU"/>
-        </w:rPr>
-        <w:t>подборе</w:t>
-      </w:r>
-      <w:r>
-        <w:rPr>
-          <w:spacing w:val="-14"/>
-          <w:lang w:val="ru-RU"/>
-        </w:rPr>
-        <w:t xml:space="preserve"> </w:t>
-      </w:r>
-      <w:r>
-        <w:rPr>
-          <w:lang w:val="ru-RU"/>
-        </w:rPr>
-        <w:t>тура.</w:t>
+      <w:bookmarkStart w:id="0" w:name="_GoBack"/>
+      <w:bookmarkEnd w:id="0"/>
+    </w:p>
+    <w:p>
+      <w:pPr>
+        <w:pStyle w:val="a3"/>
+        <w:spacing w:before="161" w:line="360" w:lineRule="auto"/>
+        <w:ind w:right="555" w:firstLine="0"/>
+        <w:rPr>
+          <w:lang w:val="ru-RU"/>
+        </w:rPr>
+      </w:pPr>
+      <w:r>
+        <w:rPr>
+          <w:lang w:val="ru-RU"/>
+        </w:rPr>
+        <w:tab/>
+      </w:r>
+      <w:r>
+        <w:rPr>
+          <w:lang w:val="ru-RU"/>
+        </w:rPr>
+        <w:tab/>
+        <w:t xml:space="preserve">Роль агента-покупателя заключается в покупке товара заданного наименования по максимально выгодной цене. Агент-покупатель запрашивает у сервиса адреса всех агентов-продавцов и каждому из них отправляет запросы на наличие заданного товара. В случае </w:t>
+      </w:r>
+      <w:r>
+        <w:rPr>
+          <w:lang w:val="ru-RU"/>
+        </w:rPr>
+        <w:t>нахождения заданного товара в каталогах у продавцов агент-покупатель получает от них предложения о покупке товара. Агент-покупатель отвечает на предложение с минимально заданной ценой, после чего ждет одобрения проведения сделки от агента-продавца и завершает работу, в противном случае срабатывает исключение, когда товар у данного агента уже был куплен другим агентом и цикл работы повторяется.</w:t>
+      </w:r>
+    </w:p>
+    <w:p>
+      <w:pPr>
+        <w:pStyle w:val="a3"/>
+        <w:spacing w:before="161" w:line="360" w:lineRule="auto"/>
+        <w:ind w:right="555" w:firstLine="0"/>
+        <w:rPr>
+          <w:lang w:val="ru-RU"/>
+        </w:rPr>
+      </w:pPr>
+    </w:p>
+    <w:p>
+      <w:pPr>
+        <w:pStyle w:val="a3"/>
+        <w:spacing w:before="161" w:line="360" w:lineRule="auto"/>
+        <w:ind w:right="555" w:firstLine="0"/>
+        <w:rPr>
+          <w:lang w:val="ru-RU"/>
+        </w:rPr>
+      </w:pPr>
+    </w:p>
+    <w:p>
+      <w:pPr>
+        <w:pStyle w:val="a3"/>
+        <w:spacing w:before="161" w:line="360" w:lineRule="auto"/>
+        <w:ind w:right="555" w:firstLine="0"/>
+        <w:rPr>
+          <w:lang w:val="ru-RU"/>
+        </w:rPr>
+      </w:pPr>
+      <w:r>
+        <w:rPr>
+          <w:lang w:val="ru-RU"/>
+        </w:rPr>
+        <w:t xml:space="preserve"> </w:t>
       </w:r>
     </w:p>
     <w:p>

</xml_diff>